<commit_message>
Create game validations added
</commit_message>
<xml_diff>
--- a/Web Services and Cloud/Exam Preparation/Description/Web-Services-and-Cloud-Practical-Exam-September-2014.docx
+++ b/Web Services and Cloud/Exam Preparation/Description/Web-Services-and-Cloud-Practical-Exam-September-2014.docx
@@ -345,47 +345,72 @@
           <w:ilvl w:val="0"/>
           <w:numId w:val="26"/>
         </w:numPr>
-      </w:pPr>
-      <w:r>
+        <w:rPr>
+          <w:color w:val="00B050"/>
+        </w:rPr>
+      </w:pPr>
+      <w:r>
+        <w:rPr>
+          <w:color w:val="00B050"/>
+        </w:rPr>
         <w:t xml:space="preserve">A </w:t>
       </w:r>
       <w:r>
         <w:rPr>
           <w:b/>
+          <w:color w:val="00B050"/>
         </w:rPr>
         <w:t>u</w:t>
       </w:r>
       <w:r>
         <w:rPr>
           <w:b/>
+          <w:color w:val="00B050"/>
         </w:rPr>
         <w:t>ser</w:t>
       </w:r>
       <w:r>
         <w:rPr>
           <w:b/>
+          <w:color w:val="00B050"/>
         </w:rPr>
         <w:t xml:space="preserve"> register</w:t>
       </w:r>
       <w:r>
         <w:rPr>
           <w:b/>
+          <w:color w:val="00B050"/>
         </w:rPr>
         <w:t>s</w:t>
       </w:r>
       <w:r>
+        <w:rPr>
+          <w:color w:val="00B050"/>
+        </w:rPr>
         <w:t xml:space="preserve"> an </w:t>
       </w:r>
       <w:r>
+        <w:rPr>
+          <w:color w:val="00B050"/>
+        </w:rPr>
         <w:t xml:space="preserve">account, providing </w:t>
       </w:r>
       <w:r>
+        <w:rPr>
+          <w:color w:val="00B050"/>
+        </w:rPr>
         <w:t>credentials (</w:t>
       </w:r>
       <w:r>
+        <w:rPr>
+          <w:color w:val="00B050"/>
+        </w:rPr>
         <w:t>username and password</w:t>
       </w:r>
       <w:r>
+        <w:rPr>
+          <w:color w:val="00B050"/>
+        </w:rPr>
         <w:t>)</w:t>
       </w:r>
     </w:p>
@@ -396,32 +421,52 @@
           <w:ilvl w:val="0"/>
           <w:numId w:val="26"/>
         </w:numPr>
-      </w:pPr>
-      <w:r>
+        <w:rPr>
+          <w:color w:val="00B050"/>
+        </w:rPr>
+      </w:pPr>
+      <w:r>
+        <w:rPr>
+          <w:color w:val="00B050"/>
+        </w:rPr>
         <w:t xml:space="preserve">The </w:t>
       </w:r>
       <w:r>
         <w:rPr>
           <w:b/>
+          <w:color w:val="00B050"/>
         </w:rPr>
         <w:t xml:space="preserve">user </w:t>
       </w:r>
       <w:r>
         <w:rPr>
           <w:b/>
+          <w:color w:val="00B050"/>
         </w:rPr>
         <w:t>can login</w:t>
       </w:r>
       <w:r>
+        <w:rPr>
+          <w:color w:val="00B050"/>
+        </w:rPr>
         <w:t xml:space="preserve"> </w:t>
       </w:r>
       <w:r>
+        <w:rPr>
+          <w:color w:val="00B050"/>
+        </w:rPr>
         <w:t xml:space="preserve">into their account </w:t>
       </w:r>
       <w:r>
+        <w:rPr>
+          <w:color w:val="00B050"/>
+        </w:rPr>
         <w:t>using their credentials</w:t>
       </w:r>
       <w:r>
+        <w:rPr>
+          <w:color w:val="00B050"/>
+        </w:rPr>
         <w:t xml:space="preserve"> (username and password)</w:t>
       </w:r>
     </w:p>
@@ -432,32 +477,62 @@
           <w:ilvl w:val="1"/>
           <w:numId w:val="26"/>
         </w:numPr>
-      </w:pPr>
-      <w:r>
+        <w:rPr>
+          <w:color w:val="00B050"/>
+        </w:rPr>
+      </w:pPr>
+      <w:r>
+        <w:rPr>
+          <w:color w:val="00B050"/>
+        </w:rPr>
         <w:t xml:space="preserve">S/he receives an </w:t>
       </w:r>
       <w:r>
+        <w:rPr>
+          <w:color w:val="00B050"/>
+        </w:rPr>
         <w:t>access</w:t>
       </w:r>
       <w:r>
+        <w:rPr>
+          <w:color w:val="00B050"/>
+        </w:rPr>
         <w:t xml:space="preserve"> token </w:t>
       </w:r>
       <w:r>
+        <w:rPr>
+          <w:color w:val="00B050"/>
+        </w:rPr>
         <w:t xml:space="preserve">that is used </w:t>
       </w:r>
       <w:r>
+        <w:rPr>
+          <w:color w:val="00B050"/>
+        </w:rPr>
         <w:t xml:space="preserve">to authenticated </w:t>
       </w:r>
       <w:r>
+        <w:rPr>
+          <w:color w:val="00B050"/>
+        </w:rPr>
         <w:t>th</w:t>
       </w:r>
       <w:r>
+        <w:rPr>
+          <w:color w:val="00B050"/>
+        </w:rPr>
         <w:t>eir</w:t>
       </w:r>
       <w:r>
+        <w:rPr>
+          <w:color w:val="00B050"/>
+        </w:rPr>
         <w:t>self</w:t>
       </w:r>
       <w:r>
+        <w:rPr>
+          <w:color w:val="00B050"/>
+        </w:rPr>
         <w:t xml:space="preserve"> in the system</w:t>
       </w:r>
     </w:p>
@@ -470,17 +545,24 @@
         </w:numPr>
         <w:rPr>
           <w:b/>
-        </w:rPr>
-      </w:pPr>
-      <w:r>
+          <w:color w:val="00B050"/>
+        </w:rPr>
+      </w:pPr>
+      <w:r>
+        <w:rPr>
+          <w:color w:val="00B050"/>
+        </w:rPr>
         <w:t xml:space="preserve">An authenticated user </w:t>
       </w:r>
       <w:r>
         <w:rPr>
           <w:b/>
+          <w:color w:val="00B050"/>
         </w:rPr>
         <w:t>creates a game</w:t>
       </w:r>
+      <w:bookmarkStart w:id="0" w:name="_GoBack"/>
+      <w:bookmarkEnd w:id="0"/>
     </w:p>
     <w:p>
       <w:pPr>
@@ -489,16 +571,26 @@
           <w:ilvl w:val="1"/>
           <w:numId w:val="26"/>
         </w:numPr>
-      </w:pPr>
-      <w:r>
+        <w:rPr>
+          <w:color w:val="00B050"/>
+        </w:rPr>
+      </w:pPr>
+      <w:r>
+        <w:rPr>
+          <w:color w:val="00B050"/>
+        </w:rPr>
         <w:t xml:space="preserve">The game is created and </w:t>
       </w:r>
       <w:r>
+        <w:rPr>
+          <w:color w:val="00B050"/>
+        </w:rPr>
         <w:t xml:space="preserve">is marked as </w:t>
       </w:r>
       <w:r>
         <w:rPr>
           <w:b/>
+          <w:color w:val="00B050"/>
         </w:rPr>
         <w:t>available for joining</w:t>
       </w:r>
@@ -510,37 +602,48 @@
           <w:ilvl w:val="1"/>
           <w:numId w:val="26"/>
         </w:numPr>
-      </w:pPr>
-      <w:r>
+        <w:rPr>
+          <w:color w:val="00B050"/>
+        </w:rPr>
+      </w:pPr>
+      <w:r>
+        <w:rPr>
+          <w:color w:val="00B050"/>
+        </w:rPr>
         <w:t xml:space="preserve">The creator user is </w:t>
       </w:r>
       <w:r>
         <w:rPr>
           <w:b/>
+          <w:color w:val="00B050"/>
         </w:rPr>
         <w:t xml:space="preserve">marked </w:t>
       </w:r>
       <w:r>
         <w:rPr>
           <w:b/>
+          <w:color w:val="00B050"/>
         </w:rPr>
         <w:t>a</w:t>
       </w:r>
       <w:r>
         <w:rPr>
           <w:b/>
+          <w:color w:val="00B050"/>
         </w:rPr>
         <w:t xml:space="preserve">s </w:t>
       </w:r>
       <w:r>
         <w:rPr>
           <w:b/>
+          <w:color w:val="00B050"/>
         </w:rPr>
         <w:t>r</w:t>
       </w:r>
       <w:r>
         <w:rPr>
           <w:b/>
+          <w:color w:val="00B050"/>
         </w:rPr>
         <w:t>ed player</w:t>
       </w:r>
@@ -552,44 +655,76 @@
           <w:ilvl w:val="1"/>
           <w:numId w:val="26"/>
         </w:numPr>
-      </w:pPr>
-      <w:r>
+        <w:rPr>
+          <w:color w:val="00B050"/>
+        </w:rPr>
+      </w:pPr>
+      <w:r>
+        <w:rPr>
+          <w:color w:val="00B050"/>
+        </w:rPr>
         <w:t xml:space="preserve">S/he </w:t>
       </w:r>
       <w:r>
         <w:rPr>
           <w:b/>
+          <w:color w:val="00B050"/>
         </w:rPr>
         <w:t>provides a four non-repeating digits</w:t>
       </w:r>
       <w:r>
+        <w:rPr>
+          <w:color w:val="00B050"/>
+        </w:rPr>
         <w:t xml:space="preserve"> </w:t>
       </w:r>
       <w:r>
+        <w:rPr>
+          <w:color w:val="00B050"/>
+        </w:rPr>
         <w:t xml:space="preserve">that </w:t>
       </w:r>
       <w:r>
+        <w:rPr>
+          <w:color w:val="00B050"/>
+        </w:rPr>
         <w:t>are</w:t>
       </w:r>
       <w:r>
+        <w:rPr>
+          <w:color w:val="00B050"/>
+        </w:rPr>
         <w:t xml:space="preserve"> </w:t>
       </w:r>
       <w:r>
+        <w:rPr>
+          <w:color w:val="00B050"/>
+        </w:rPr>
         <w:t>their number</w:t>
       </w:r>
       <w:r>
+        <w:rPr>
+          <w:color w:val="00B050"/>
+        </w:rPr>
         <w:t xml:space="preserve"> </w:t>
       </w:r>
       <w:r>
+        <w:rPr>
+          <w:color w:val="00B050"/>
+        </w:rPr>
         <w:t xml:space="preserve">(called </w:t>
       </w:r>
       <w:r>
         <w:rPr>
           <w:i/>
+          <w:color w:val="00B050"/>
         </w:rPr>
         <w:t>user-number</w:t>
       </w:r>
       <w:r>
+        <w:rPr>
+          <w:color w:val="00B050"/>
+        </w:rPr>
         <w:t>)</w:t>
       </w:r>
     </w:p>
@@ -1521,8 +1656,6 @@
         </w:rPr>
         <w:t>:</w:t>
       </w:r>
-      <w:bookmarkStart w:id="0" w:name="_GoBack"/>
-      <w:bookmarkEnd w:id="0"/>
     </w:p>
     <w:tbl>
       <w:tblPr>
@@ -5604,7 +5737,7 @@
             <w:rPr>
               <w:noProof/>
             </w:rPr>
-            <w:t>2</w:t>
+            <w:t>1</w:t>
           </w:r>
           <w:r>
             <w:fldChar w:fldCharType="end"/>
@@ -10220,7 +10353,7 @@
 </file>
 
 <file path=customXml/itemProps1.xml><?xml version="1.0" encoding="utf-8"?>
-<ds:datastoreItem xmlns:ds="http://schemas.openxmlformats.org/officeDocument/2006/customXml" ds:itemID="{A50F5277-C87C-4ACF-BC47-B26D419C14BD}">
+<ds:datastoreItem xmlns:ds="http://schemas.openxmlformats.org/officeDocument/2006/customXml" ds:itemID="{D5B79CA1-2EE2-40F5-9A8A-8B91E770F026}">
   <ds:schemaRefs>
     <ds:schemaRef ds:uri="http://schemas.openxmlformats.org/officeDocument/2006/bibliography"/>
   </ds:schemaRefs>

</xml_diff>

<commit_message>
Exam description status update
</commit_message>
<xml_diff>
--- a/Web Services and Cloud/Exam Preparation/Description/Web-Services-and-Cloud-Practical-Exam-September-2014.docx
+++ b/Web Services and Cloud/Exam Preparation/Description/Web-Services-and-Cloud-Practical-Exam-September-2014.docx
@@ -561,8 +561,6 @@
         </w:rPr>
         <w:t>creates a game</w:t>
       </w:r>
-      <w:bookmarkStart w:id="0" w:name="_GoBack"/>
-      <w:bookmarkEnd w:id="0"/>
     </w:p>
     <w:p>
       <w:pPr>
@@ -1968,16 +1966,27 @@
       </w:r>
     </w:p>
     <w:p>
+      <w:pPr>
+        <w:rPr>
+          <w:color w:val="00B050"/>
+        </w:rPr>
+      </w:pPr>
+      <w:bookmarkStart w:id="0" w:name="_GoBack"/>
       <w:r>
         <w:rPr>
           <w:b/>
+          <w:color w:val="00B050"/>
         </w:rPr>
         <w:t>Not authenticated users can see all games</w:t>
       </w:r>
       <w:r>
+        <w:rPr>
+          <w:color w:val="00B050"/>
+        </w:rPr>
         <w:t xml:space="preserve"> that are created, but still don't have two players (i.e. a blue player has not joined yet)</w:t>
       </w:r>
     </w:p>
+    <w:bookmarkEnd w:id="0"/>
     <w:p>
       <w:pPr>
         <w:rPr>
@@ -5737,7 +5746,7 @@
             <w:rPr>
               <w:noProof/>
             </w:rPr>
-            <w:t>1</w:t>
+            <w:t>2</w:t>
           </w:r>
           <w:r>
             <w:fldChar w:fldCharType="end"/>
@@ -10353,7 +10362,7 @@
 </file>
 
 <file path=customXml/itemProps1.xml><?xml version="1.0" encoding="utf-8"?>
-<ds:datastoreItem xmlns:ds="http://schemas.openxmlformats.org/officeDocument/2006/customXml" ds:itemID="{D5B79CA1-2EE2-40F5-9A8A-8B91E770F026}">
+<ds:datastoreItem xmlns:ds="http://schemas.openxmlformats.org/officeDocument/2006/customXml" ds:itemID="{33C340D8-92D8-4E78-82A5-FF17F94AC416}">
   <ds:schemaRefs>
     <ds:schemaRef ds:uri="http://schemas.openxmlformats.org/officeDocument/2006/bibliography"/>
   </ds:schemaRefs>

</xml_diff>